<commit_message>
Pushed additional Audio Files
</commit_message>
<xml_diff>
--- a/Research/Game Development Research/Sound Design/Resources/Source List.docx
+++ b/Research/Game Development Research/Sound Design/Resources/Source List.docx
@@ -9,8 +9,6 @@
       <w:r>
         <w:t>Source List</w:t>
       </w:r>
-      <w:bookmarkStart w:id="0" w:name="_GoBack"/>
-      <w:bookmarkEnd w:id="0"/>
     </w:p>
     <w:p>
       <w:hyperlink r:id="rId4" w:history="1">
@@ -65,7 +63,36 @@
         </w:r>
       </w:hyperlink>
     </w:p>
-    <w:p/>
+    <w:p>
+      <w:hyperlink r:id="rId9" w:history="1">
+        <w:r>
+          <w:rPr>
+            <w:rStyle w:val="Hyperlink"/>
+          </w:rPr>
+          <w:t>https://freesound.org/people/anderz000/sounds/204310/</w:t>
+        </w:r>
+      </w:hyperlink>
+      <w:r>
+        <w:t xml:space="preserve"> </w:t>
+      </w:r>
+    </w:p>
+    <w:p>
+      <w:hyperlink r:id="rId10" w:history="1">
+        <w:r>
+          <w:rPr>
+            <w:rStyle w:val="Hyperlink"/>
+          </w:rPr>
+          <w:t>https://freesound.org/people/LittleRobotSoundFactory/sounds/270404/</w:t>
+        </w:r>
+      </w:hyperlink>
+      <w:r>
+        <w:t xml:space="preserve"> </w:t>
+      </w:r>
+    </w:p>
+    <w:p>
+      <w:bookmarkStart w:id="0" w:name="_GoBack"/>
+      <w:bookmarkEnd w:id="0"/>
+    </w:p>
     <w:sectPr>
       <w:pgSz w:w="11906" w:h="16838"/>
       <w:pgMar w:top="1440" w:right="1440" w:bottom="1440" w:left="1440" w:header="708" w:footer="708" w:gutter="0"/>

</xml_diff>